<commit_message>
Update some recent skills
</commit_message>
<xml_diff>
--- a/resume/bill-martin-resume.docx
+++ b/resume/bill-martin-resume.docx
@@ -641,25 +641,7 @@
               <w:rPr>
                 <w:rFonts w:asciiTheme="minorHAnsi" w:eastAsia="Times New Roman" w:hAnsiTheme="minorHAnsi" w:cs="Times New Roman"/>
               </w:rPr>
-              <w:t>Proven background in designing, developing, and deploying h</w:t>
-            </w:r>
-            <w:r>
-              <w:rPr>
-                <w:rFonts w:asciiTheme="minorHAnsi" w:eastAsia="Times New Roman" w:hAnsiTheme="minorHAnsi" w:cs="Times New Roman"/>
-              </w:rPr>
-              <w:t>igh-</w:t>
-            </w:r>
-            <w:r>
-              <w:rPr>
-                <w:rFonts w:asciiTheme="minorHAnsi" w:eastAsia="Times New Roman" w:hAnsiTheme="minorHAnsi" w:cs="Times New Roman"/>
-              </w:rPr>
-              <w:t xml:space="preserve">volume </w:t>
-            </w:r>
-            <w:r>
-              <w:rPr>
-                <w:rFonts w:asciiTheme="minorHAnsi" w:eastAsia="Times New Roman" w:hAnsiTheme="minorHAnsi" w:cs="Times New Roman"/>
-              </w:rPr>
-              <w:t>web applications</w:t>
+              <w:t>Proven background in designing, developing, and deploying high-volume web applications</w:t>
             </w:r>
           </w:p>
           <w:p>
@@ -675,8 +657,6 @@
                 <w:rFonts w:asciiTheme="minorHAnsi" w:eastAsia="Times New Roman" w:hAnsiTheme="minorHAnsi" w:cs="Times New Roman"/>
               </w:rPr>
             </w:pPr>
-            <w:bookmarkStart w:id="0" w:name="_GoBack"/>
-            <w:bookmarkEnd w:id="0"/>
             <w:r>
               <w:rPr>
                 <w:rFonts w:asciiTheme="minorHAnsi" w:eastAsia="Times New Roman" w:hAnsiTheme="minorHAnsi" w:cs="Times New Roman"/>
@@ -792,25 +772,7 @@
                 <w:b/>
                 <w:bCs/>
               </w:rPr>
-              <w:t xml:space="preserve">Web Developer at </w:t>
-            </w:r>
-            <w:proofErr w:type="spellStart"/>
-            <w:r>
-              <w:rPr>
-                <w:rFonts w:asciiTheme="minorHAnsi" w:eastAsia="Times New Roman" w:hAnsiTheme="minorHAnsi" w:cs="Times New Roman"/>
-                <w:b/>
-                <w:bCs/>
-              </w:rPr>
-              <w:t>Healthplan</w:t>
-            </w:r>
-            <w:proofErr w:type="spellEnd"/>
-            <w:r>
-              <w:rPr>
-                <w:rFonts w:asciiTheme="minorHAnsi" w:eastAsia="Times New Roman" w:hAnsiTheme="minorHAnsi" w:cs="Times New Roman"/>
-                <w:b/>
-                <w:bCs/>
-              </w:rPr>
-              <w:t xml:space="preserve"> Services</w:t>
+              <w:t>Web Developer at Healthplan Services</w:t>
             </w:r>
             <w:r>
               <w:rPr>
@@ -1491,7 +1453,7 @@
                 <w:rFonts w:asciiTheme="minorHAnsi" w:hAnsiTheme="minorHAnsi"/>
               </w:rPr>
             </w:pPr>
-            <w:bookmarkStart w:id="1" w:name="__DdeLink__406_1721048610"/>
+            <w:bookmarkStart w:id="0" w:name="__DdeLink__406_1721048610"/>
             <w:r>
               <w:rPr>
                 <w:rFonts w:asciiTheme="minorHAnsi" w:eastAsia="Times New Roman" w:hAnsiTheme="minorHAnsi" w:cs="Times New Roman"/>
@@ -1522,7 +1484,7 @@
               </w:rPr>
               <w:t xml:space="preserve"> 25,000 hours per year of </w:t>
             </w:r>
-            <w:bookmarkEnd w:id="1"/>
+            <w:bookmarkEnd w:id="0"/>
             <w:r>
               <w:rPr>
                 <w:rFonts w:asciiTheme="minorHAnsi" w:eastAsia="Times New Roman" w:hAnsiTheme="minorHAnsi" w:cs="Times New Roman"/>
@@ -1668,35 +1630,7 @@
               <w:rPr>
                 <w:rFonts w:asciiTheme="minorHAnsi" w:eastAsia="Times New Roman" w:hAnsiTheme="minorHAnsi" w:cs="Times New Roman"/>
               </w:rPr>
-              <w:t xml:space="preserve"> critical to the consumer, member, small group, and broker blocks of business for Cigna, </w:t>
-            </w:r>
-            <w:proofErr w:type="spellStart"/>
-            <w:r>
-              <w:rPr>
-                <w:rFonts w:asciiTheme="minorHAnsi" w:eastAsia="Times New Roman" w:hAnsiTheme="minorHAnsi" w:cs="Times New Roman"/>
-              </w:rPr>
-              <w:t>Ameritas</w:t>
-            </w:r>
-            <w:proofErr w:type="spellEnd"/>
-            <w:r>
-              <w:rPr>
-                <w:rFonts w:asciiTheme="minorHAnsi" w:eastAsia="Times New Roman" w:hAnsiTheme="minorHAnsi" w:cs="Times New Roman"/>
-              </w:rPr>
-              <w:t xml:space="preserve">, Coventry, Beazley, AVMA, </w:t>
-            </w:r>
-            <w:proofErr w:type="spellStart"/>
-            <w:r>
-              <w:rPr>
-                <w:rFonts w:asciiTheme="minorHAnsi" w:eastAsia="Times New Roman" w:hAnsiTheme="minorHAnsi" w:cs="Times New Roman"/>
-              </w:rPr>
-              <w:t>Metlife</w:t>
-            </w:r>
-            <w:proofErr w:type="spellEnd"/>
-            <w:r>
-              <w:rPr>
-                <w:rFonts w:asciiTheme="minorHAnsi" w:eastAsia="Times New Roman" w:hAnsiTheme="minorHAnsi" w:cs="Times New Roman"/>
-              </w:rPr>
-              <w:t>, and United Concordia</w:t>
+              <w:t xml:space="preserve"> critical to the consumer, member, small group, and broker blocks of business for Cigna, Ameritas, Coventry, Beazley, AVMA, Metlife, and United Concordia</w:t>
             </w:r>
           </w:p>
         </w:tc>
@@ -1895,18 +1829,8 @@
                 <w:b/>
                 <w:bCs/>
               </w:rPr>
-              <w:t xml:space="preserve">Web Developer at </w:t>
-            </w:r>
-            <w:proofErr w:type="spellStart"/>
-            <w:r>
-              <w:rPr>
-                <w:rFonts w:asciiTheme="minorHAnsi" w:eastAsia="Times New Roman" w:hAnsiTheme="minorHAnsi" w:cs="Times New Roman"/>
-                <w:b/>
-                <w:bCs/>
-              </w:rPr>
-              <w:t>CDPulse</w:t>
-            </w:r>
-            <w:proofErr w:type="spellEnd"/>
+              <w:t>Web Developer at CDPulse</w:t>
+            </w:r>
             <w:r>
               <w:rPr>
                 <w:rFonts w:asciiTheme="minorHAnsi" w:eastAsia="Times New Roman" w:hAnsiTheme="minorHAnsi" w:cs="Times New Roman"/>
@@ -2089,21 +2013,7 @@
               <w:rPr>
                 <w:rFonts w:asciiTheme="minorHAnsi" w:eastAsia="Times New Roman" w:hAnsiTheme="minorHAnsi" w:cs="Times New Roman"/>
               </w:rPr>
-              <w:t xml:space="preserve">hotoshop mockups, slicing, and CSS-driven </w:t>
-            </w:r>
-            <w:proofErr w:type="spellStart"/>
-            <w:r>
-              <w:rPr>
-                <w:rFonts w:asciiTheme="minorHAnsi" w:eastAsia="Times New Roman" w:hAnsiTheme="minorHAnsi" w:cs="Times New Roman"/>
-              </w:rPr>
-              <w:t>tableless</w:t>
-            </w:r>
-            <w:proofErr w:type="spellEnd"/>
-            <w:r>
-              <w:rPr>
-                <w:rFonts w:asciiTheme="minorHAnsi" w:eastAsia="Times New Roman" w:hAnsiTheme="minorHAnsi" w:cs="Times New Roman"/>
-              </w:rPr>
-              <w:t xml:space="preserve"> designs</w:t>
+              <w:t>hotoshop mockups, slicing, and CSS-driven tableless designs</w:t>
             </w:r>
             <w:r>
               <w:rPr>
@@ -2227,26 +2137,26 @@
                       <w:bCs/>
                     </w:rPr>
                   </w:pPr>
-                  <w:bookmarkStart w:id="2" w:name="__DdeLink__454_1972706557"/>
+                  <w:bookmarkStart w:id="1" w:name="__DdeLink__454_1972706557"/>
                   <w:r>
                     <w:rPr>
                       <w:rFonts w:asciiTheme="minorHAnsi" w:eastAsia="Times New Roman" w:hAnsiTheme="minorHAnsi" w:cs="Times New Roman"/>
                     </w:rPr>
-                    <w:t xml:space="preserve">PHP, SQL, HTML, CSS, JavaScript, XML (all </w:t>
+                    <w:t xml:space="preserve">PHP, </w:t>
                   </w:r>
                   <w:r>
                     <w:rPr>
                       <w:rFonts w:asciiTheme="minorHAnsi" w:eastAsia="Times New Roman" w:hAnsiTheme="minorHAnsi" w:cs="Times New Roman"/>
                     </w:rPr>
-                    <w:t>10</w:t>
+                    <w:t>SQL, HTML, CSS, JavaScript, XML: (10 years)</w:t>
                   </w:r>
                   <w:r>
                     <w:rPr>
                       <w:rFonts w:asciiTheme="minorHAnsi" w:eastAsia="Times New Roman" w:hAnsiTheme="minorHAnsi" w:cs="Times New Roman"/>
                     </w:rPr>
-                    <w:t xml:space="preserve"> years),</w:t>
+                    <w:t>,</w:t>
                   </w:r>
-                  <w:bookmarkEnd w:id="2"/>
+                  <w:bookmarkEnd w:id="1"/>
                   <w:r>
                     <w:rPr>
                       <w:rFonts w:asciiTheme="minorHAnsi" w:eastAsia="Times New Roman" w:hAnsiTheme="minorHAnsi" w:cs="Times New Roman"/>
@@ -2363,13 +2273,13 @@
                     <w:rPr>
                       <w:rFonts w:asciiTheme="minorHAnsi" w:eastAsia="Times New Roman" w:hAnsiTheme="minorHAnsi" w:cs="Times New Roman"/>
                     </w:rPr>
-                    <w:t xml:space="preserve">Proprietary MVC PHP framework (6 years), </w:t>
+                    <w:t>Proprieta</w:t>
                   </w:r>
                   <w:r>
                     <w:rPr>
                       <w:rFonts w:asciiTheme="minorHAnsi" w:eastAsia="Times New Roman" w:hAnsiTheme="minorHAnsi" w:cs="Times New Roman"/>
                     </w:rPr>
-                    <w:t>jQuery (3 years)</w:t>
+                    <w:t>ry MVC PHP framework (6 years)</w:t>
                   </w:r>
                   <w:r>
                     <w:rPr>
@@ -2381,7 +2291,19 @@
                     <w:rPr>
                       <w:rFonts w:asciiTheme="minorHAnsi" w:eastAsia="Times New Roman" w:hAnsiTheme="minorHAnsi" w:cs="Times New Roman"/>
                     </w:rPr>
-                    <w:t>Ruby on Rails (1 year)</w:t>
+                    <w:t>Ruby on Rails</w:t>
+                  </w:r>
+                  <w:r>
+                    <w:rPr>
+                      <w:rFonts w:asciiTheme="minorHAnsi" w:eastAsia="Times New Roman" w:hAnsiTheme="minorHAnsi" w:cs="Times New Roman"/>
+                    </w:rPr>
+                    <w:t xml:space="preserve"> (2 years)</w:t>
+                  </w:r>
+                  <w:r>
+                    <w:rPr>
+                      <w:rFonts w:asciiTheme="minorHAnsi" w:eastAsia="Times New Roman" w:hAnsiTheme="minorHAnsi" w:cs="Times New Roman"/>
+                    </w:rPr>
+                    <w:t>, Express.js:  (1 year)</w:t>
                   </w:r>
                 </w:p>
               </w:tc>
@@ -2408,7 +2330,7 @@
                       <w:b/>
                       <w:bCs/>
                     </w:rPr>
-                    <w:t>Concepts:</w:t>
+                    <w:t>Libraries</w:t>
                   </w:r>
                 </w:p>
               </w:tc>
@@ -2423,29 +2345,13 @@
                     <w:contextualSpacing/>
                     <w:rPr>
                       <w:rFonts w:asciiTheme="minorHAnsi" w:eastAsia="Times New Roman" w:hAnsiTheme="minorHAnsi" w:cs="Times New Roman"/>
-                      <w:b/>
-                      <w:bCs/>
                     </w:rPr>
                   </w:pPr>
                   <w:r>
                     <w:rPr>
                       <w:rFonts w:asciiTheme="minorHAnsi" w:eastAsia="Times New Roman" w:hAnsiTheme="minorHAnsi" w:cs="Times New Roman"/>
                     </w:rPr>
-                    <w:t xml:space="preserve">AJAX, MVC, object-oriented design, relational database design, web service security, SOAP/SAML web services, </w:t>
-                  </w:r>
-                  <w:proofErr w:type="spellStart"/>
-                  <w:r>
-                    <w:rPr>
-                      <w:rFonts w:asciiTheme="minorHAnsi" w:eastAsia="Times New Roman" w:hAnsiTheme="minorHAnsi" w:cs="Times New Roman"/>
-                    </w:rPr>
-                    <w:t>RESTful</w:t>
-                  </w:r>
-                  <w:proofErr w:type="spellEnd"/>
-                  <w:r>
-                    <w:rPr>
-                      <w:rFonts w:asciiTheme="minorHAnsi" w:eastAsia="Times New Roman" w:hAnsiTheme="minorHAnsi" w:cs="Times New Roman"/>
-                    </w:rPr>
-                    <w:t xml:space="preserve"> web APIs, design patterns, SOLID principles</w:t>
+                    <w:t>jQuery (4 years)</w:t>
                   </w:r>
                 </w:p>
               </w:tc>
@@ -2472,7 +2378,7 @@
                       <w:b/>
                       <w:bCs/>
                     </w:rPr>
-                    <w:t>VCS:</w:t>
+                    <w:t>Runtimes:</w:t>
                   </w:r>
                 </w:p>
               </w:tc>
@@ -2487,23 +2393,71 @@
                     <w:contextualSpacing/>
                     <w:rPr>
                       <w:rFonts w:asciiTheme="minorHAnsi" w:eastAsia="Times New Roman" w:hAnsiTheme="minorHAnsi" w:cs="Times New Roman"/>
+                    </w:rPr>
+                  </w:pPr>
+                  <w:r>
+                    <w:rPr>
+                      <w:rFonts w:asciiTheme="minorHAnsi" w:eastAsia="Times New Roman" w:hAnsiTheme="minorHAnsi" w:cs="Times New Roman"/>
+                    </w:rPr>
+                    <w:t>Node.js</w:t>
+                  </w:r>
+                  <w:r>
+                    <w:rPr>
+                      <w:rFonts w:asciiTheme="minorHAnsi" w:eastAsia="Times New Roman" w:hAnsiTheme="minorHAnsi" w:cs="Times New Roman"/>
+                    </w:rPr>
+                    <w:t xml:space="preserve"> (1 year)</w:t>
+                  </w:r>
+                  <w:bookmarkStart w:id="2" w:name="_GoBack"/>
+                  <w:bookmarkEnd w:id="2"/>
+                </w:p>
+              </w:tc>
+            </w:tr>
+            <w:tr>
+              <w:tc>
+                <w:tcPr>
+                  <w:tcW w:w="1216" w:type="dxa"/>
+                </w:tcPr>
+                <w:p>
+                  <w:pPr>
+                    <w:spacing w:before="0" w:after="0"/>
+                    <w:ind w:right="144"/>
+                    <w:contextualSpacing/>
+                    <w:rPr>
+                      <w:rFonts w:asciiTheme="minorHAnsi" w:eastAsia="Times New Roman" w:hAnsiTheme="minorHAnsi" w:cs="Times New Roman"/>
                       <w:b/>
                       <w:bCs/>
                     </w:rPr>
                   </w:pPr>
-                  <w:proofErr w:type="spellStart"/>
                   <w:r>
                     <w:rPr>
                       <w:rFonts w:asciiTheme="minorHAnsi" w:eastAsia="Times New Roman" w:hAnsiTheme="minorHAnsi" w:cs="Times New Roman"/>
-                    </w:rPr>
-                    <w:t>Git</w:t>
+                      <w:b/>
+                      <w:bCs/>
+                    </w:rPr>
+                    <w:t>Concepts:</w:t>
                   </w:r>
-                  <w:proofErr w:type="spellEnd"/>
+                </w:p>
+              </w:tc>
+              <w:tc>
+                <w:tcPr>
+                  <w:tcW w:w="8096" w:type="dxa"/>
+                </w:tcPr>
+                <w:p>
+                  <w:pPr>
+                    <w:spacing w:before="0" w:after="0"/>
+                    <w:ind w:right="144"/>
+                    <w:contextualSpacing/>
+                    <w:rPr>
+                      <w:rFonts w:asciiTheme="minorHAnsi" w:eastAsia="Times New Roman" w:hAnsiTheme="minorHAnsi" w:cs="Times New Roman"/>
+                      <w:b/>
+                      <w:bCs/>
+                    </w:rPr>
+                  </w:pPr>
                   <w:r>
                     <w:rPr>
                       <w:rFonts w:asciiTheme="minorHAnsi" w:eastAsia="Times New Roman" w:hAnsiTheme="minorHAnsi" w:cs="Times New Roman"/>
                     </w:rPr>
-                    <w:t xml:space="preserve"> (3 years), Subversion (3 years), Dimensions (6 years)</w:t>
+                    <w:t>AJAX, MVC, object-oriented design, relational database design, web service security, SOAP/SAML web services, RESTful web APIs, design patterns, SOLID principles</w:t>
                   </w:r>
                 </w:p>
               </w:tc>
@@ -2530,6 +2484,56 @@
                       <w:b/>
                       <w:bCs/>
                     </w:rPr>
+                    <w:t>VCS:</w:t>
+                  </w:r>
+                </w:p>
+              </w:tc>
+              <w:tc>
+                <w:tcPr>
+                  <w:tcW w:w="8096" w:type="dxa"/>
+                </w:tcPr>
+                <w:p>
+                  <w:pPr>
+                    <w:spacing w:before="0" w:after="0"/>
+                    <w:ind w:right="144"/>
+                    <w:contextualSpacing/>
+                    <w:rPr>
+                      <w:rFonts w:asciiTheme="minorHAnsi" w:eastAsia="Times New Roman" w:hAnsiTheme="minorHAnsi" w:cs="Times New Roman"/>
+                      <w:b/>
+                      <w:bCs/>
+                    </w:rPr>
+                  </w:pPr>
+                  <w:r>
+                    <w:rPr>
+                      <w:rFonts w:asciiTheme="minorHAnsi" w:eastAsia="Times New Roman" w:hAnsiTheme="minorHAnsi" w:cs="Times New Roman"/>
+                    </w:rPr>
+                    <w:t>Git (3 years), Subversion (3 years), Dimensions (6 years)</w:t>
+                  </w:r>
+                </w:p>
+              </w:tc>
+            </w:tr>
+            <w:tr>
+              <w:tc>
+                <w:tcPr>
+                  <w:tcW w:w="1216" w:type="dxa"/>
+                </w:tcPr>
+                <w:p>
+                  <w:pPr>
+                    <w:spacing w:before="0" w:after="0"/>
+                    <w:ind w:right="144"/>
+                    <w:contextualSpacing/>
+                    <w:rPr>
+                      <w:rFonts w:asciiTheme="minorHAnsi" w:eastAsia="Times New Roman" w:hAnsiTheme="minorHAnsi" w:cs="Times New Roman"/>
+                      <w:b/>
+                      <w:bCs/>
+                    </w:rPr>
+                  </w:pPr>
+                  <w:r>
+                    <w:rPr>
+                      <w:rFonts w:asciiTheme="minorHAnsi" w:eastAsia="Times New Roman" w:hAnsiTheme="minorHAnsi" w:cs="Times New Roman"/>
+                      <w:b/>
+                      <w:bCs/>
+                    </w:rPr>
                     <w:t>Tools:</w:t>
                   </w:r>
                 </w:p>
@@ -2553,39 +2557,7 @@
                       <w:rFonts w:asciiTheme="minorHAnsi" w:eastAsia="Times New Roman" w:hAnsiTheme="minorHAnsi" w:cs="Times New Roman"/>
                       <w:bCs/>
                     </w:rPr>
-                    <w:t>IDEs, vagrant, Apache/</w:t>
-                  </w:r>
-                  <w:proofErr w:type="spellStart"/>
-                  <w:r>
-                    <w:rPr>
-                      <w:rFonts w:asciiTheme="minorHAnsi" w:eastAsia="Times New Roman" w:hAnsiTheme="minorHAnsi" w:cs="Times New Roman"/>
-                      <w:bCs/>
-                    </w:rPr>
-                    <w:t>Zend</w:t>
-                  </w:r>
-                  <w:proofErr w:type="spellEnd"/>
-                  <w:r>
-                    <w:rPr>
-                      <w:rFonts w:asciiTheme="minorHAnsi" w:eastAsia="Times New Roman" w:hAnsiTheme="minorHAnsi" w:cs="Times New Roman"/>
-                      <w:bCs/>
-                    </w:rPr>
-                    <w:t xml:space="preserve"> Server, Linux (CentOS, Arch, </w:t>
-                  </w:r>
-                  <w:proofErr w:type="spellStart"/>
-                  <w:r>
-                    <w:rPr>
-                      <w:rFonts w:asciiTheme="minorHAnsi" w:eastAsia="Times New Roman" w:hAnsiTheme="minorHAnsi" w:cs="Times New Roman"/>
-                      <w:bCs/>
-                    </w:rPr>
-                    <w:t>Debian</w:t>
-                  </w:r>
-                  <w:proofErr w:type="spellEnd"/>
-                  <w:r>
-                    <w:rPr>
-                      <w:rFonts w:asciiTheme="minorHAnsi" w:eastAsia="Times New Roman" w:hAnsiTheme="minorHAnsi" w:cs="Times New Roman"/>
-                      <w:bCs/>
-                    </w:rPr>
-                    <w:t>/Ubuntu)</w:t>
+                    <w:t>IDEs, vagrant, Apache/Zend Server, Linux (CentOS, Arch, Debian/Ubuntu)</w:t>
                   </w:r>
                 </w:p>
                 <w:p>
@@ -4687,7 +4659,7 @@
 </file>
 
 <file path=customXml/itemProps1.xml><?xml version="1.0" encoding="utf-8"?>
-<ds:datastoreItem xmlns:ds="http://schemas.openxmlformats.org/officeDocument/2006/customXml" ds:itemID="{D40DC0DE-94ED-4809-BF1F-17203FBB9A03}">
+<ds:datastoreItem xmlns:ds="http://schemas.openxmlformats.org/officeDocument/2006/customXml" ds:itemID="{27102818-A532-41D7-865F-8F893AC0506A}">
   <ds:schemaRefs>
     <ds:schemaRef ds:uri="http://schemas.openxmlformats.org/officeDocument/2006/bibliography"/>
   </ds:schemaRefs>

</xml_diff>

<commit_message>
Update resume with last 2 years work
</commit_message>
<xml_diff>
--- a/resume/bill-martin-resume.docx
+++ b/resume/bill-martin-resume.docx
@@ -1,6 +1,6 @@
 
 <file path=word/document.xml><?xml version="1.0" encoding="utf-8"?>
-<w:document xmlns:wpc="http://schemas.microsoft.com/office/word/2010/wordprocessingCanvas" xmlns:cx="http://schemas.microsoft.com/office/drawing/2014/chartex" xmlns:cx1="http://schemas.microsoft.com/office/drawing/2015/9/8/chartex" xmlns:cx2="http://schemas.microsoft.com/office/drawing/2015/10/21/chartex" xmlns:cx3="http://schemas.microsoft.com/office/drawing/2016/5/9/chartex" xmlns:cx4="http://schemas.microsoft.com/office/drawing/2016/5/10/chartex" xmlns:cx5="http://schemas.microsoft.com/office/drawing/2016/5/11/chartex" xmlns:mc="http://schemas.openxmlformats.org/markup-compatibility/2006" xmlns:o="urn:schemas-microsoft-com:office:office" xmlns:r="http://schemas.openxmlformats.org/officeDocument/2006/relationships" xmlns:m="http://schemas.openxmlformats.org/officeDocument/2006/math" xmlns:v="urn:schemas-microsoft-com:vml" xmlns:wp14="http://schemas.microsoft.com/office/word/2010/wordprocessingDrawing" xmlns:wp="http://schemas.openxmlformats.org/drawingml/2006/wordprocessingDrawing" xmlns:w10="urn:schemas-microsoft-com:office:word" xmlns:w="http://schemas.openxmlformats.org/wordprocessingml/2006/main" xmlns:w14="http://schemas.microsoft.com/office/word/2010/wordml" xmlns:w15="http://schemas.microsoft.com/office/word/2012/wordml" xmlns:w16se="http://schemas.microsoft.com/office/word/2015/wordml/symex" xmlns:wpg="http://schemas.microsoft.com/office/word/2010/wordprocessingGroup" xmlns:wpi="http://schemas.microsoft.com/office/word/2010/wordprocessingInk" xmlns:wne="http://schemas.microsoft.com/office/word/2006/wordml" xmlns:wps="http://schemas.microsoft.com/office/word/2010/wordprocessingShape" mc:Ignorable="w14 w15 w16se wp14">
+<w:document xmlns:wpc="http://schemas.microsoft.com/office/word/2010/wordprocessingCanvas" xmlns:mc="http://schemas.openxmlformats.org/markup-compatibility/2006" xmlns:o="urn:schemas-microsoft-com:office:office" xmlns:r="http://schemas.openxmlformats.org/officeDocument/2006/relationships" xmlns:m="http://schemas.openxmlformats.org/officeDocument/2006/math" xmlns:v="urn:schemas-microsoft-com:vml" xmlns:wp14="http://schemas.microsoft.com/office/word/2010/wordprocessingDrawing" xmlns:wp="http://schemas.openxmlformats.org/drawingml/2006/wordprocessingDrawing" xmlns:w10="urn:schemas-microsoft-com:office:word" xmlns:w="http://schemas.openxmlformats.org/wordprocessingml/2006/main" xmlns:w14="http://schemas.microsoft.com/office/word/2010/wordml" xmlns:w15="http://schemas.microsoft.com/office/word/2012/wordml" xmlns:wpg="http://schemas.microsoft.com/office/word/2010/wordprocessingGroup" xmlns:wpi="http://schemas.microsoft.com/office/word/2010/wordprocessingInk" xmlns:wne="http://schemas.microsoft.com/office/word/2006/wordml" xmlns:wps="http://schemas.microsoft.com/office/word/2010/wordprocessingShape" mc:Ignorable="w14 w15 wp14">
   <w:body>
     <w:tbl>
       <w:tblPr>
@@ -15,8 +15,8 @@
         <w:tblLook w:val="04A0" w:firstRow="1" w:lastRow="0" w:firstColumn="1" w:lastColumn="0" w:noHBand="0" w:noVBand="1"/>
       </w:tblPr>
       <w:tblGrid>
-        <w:gridCol w:w="4735"/>
-        <w:gridCol w:w="2251"/>
+        <w:gridCol w:w="4733"/>
+        <w:gridCol w:w="2253"/>
         <w:gridCol w:w="973"/>
         <w:gridCol w:w="1401"/>
       </w:tblGrid>
@@ -110,7 +110,7 @@
             </w:tblPr>
             <w:tblGrid>
               <w:gridCol w:w="2461"/>
-              <w:gridCol w:w="504"/>
+              <w:gridCol w:w="516"/>
             </w:tblGrid>
             <w:tr>
               <w:trPr>
@@ -359,7 +359,7 @@
                     <w:drawing>
                       <wp:inline distT="0" distB="0" distL="0" distR="0" wp14:anchorId="7662BE56" wp14:editId="452CE360">
                         <wp:extent cx="182880" cy="182880"/>
-                        <wp:effectExtent l="0" t="0" r="0" b="0"/>
+                        <wp:effectExtent l="0" t="0" r="7620" b="7620"/>
                         <wp:docPr id="9" name="Picture 9"/>
                         <wp:cNvGraphicFramePr>
                           <a:graphicFrameLocks xmlns:a="http://schemas.openxmlformats.org/drawingml/2006/main" noChangeAspect="1"/>
@@ -569,19 +569,21 @@
               <w:rPr>
                 <w:rFonts w:asciiTheme="minorHAnsi" w:eastAsia="Times New Roman" w:hAnsiTheme="minorHAnsi" w:cs="Times New Roman"/>
               </w:rPr>
-              <w:t xml:space="preserve">who follows best </w:t>
-            </w:r>
-            <w:r>
-              <w:rPr>
-                <w:rFonts w:asciiTheme="minorHAnsi" w:eastAsia="Times New Roman" w:hAnsiTheme="minorHAnsi" w:cs="Times New Roman"/>
-              </w:rPr>
-              <w:t>practices</w:t>
-            </w:r>
-            <w:r>
-              <w:rPr>
-                <w:rFonts w:asciiTheme="minorHAnsi" w:eastAsia="Times New Roman" w:hAnsiTheme="minorHAnsi" w:cs="Times New Roman"/>
-              </w:rPr>
-              <w:t xml:space="preserve"> and latest development trends.</w:t>
+              <w:t xml:space="preserve">with a passion for </w:t>
+            </w:r>
+            <w:r>
+              <w:rPr>
+                <w:rFonts w:asciiTheme="minorHAnsi" w:eastAsia="Times New Roman" w:hAnsiTheme="minorHAnsi" w:cs="Times New Roman"/>
+              </w:rPr>
+              <w:t xml:space="preserve">teams and </w:t>
+            </w:r>
+            <w:bookmarkStart w:id="0" w:name="_GoBack"/>
+            <w:bookmarkEnd w:id="0"/>
+            <w:r>
+              <w:rPr>
+                <w:rFonts w:asciiTheme="minorHAnsi" w:eastAsia="Times New Roman" w:hAnsiTheme="minorHAnsi" w:cs="Times New Roman"/>
+              </w:rPr>
+              <w:t>process efficiency:</w:t>
             </w:r>
           </w:p>
           <w:p>
@@ -601,7 +603,19 @@
               <w:rPr>
                 <w:rFonts w:asciiTheme="minorHAnsi" w:eastAsia="Times New Roman" w:hAnsiTheme="minorHAnsi" w:cs="Times New Roman"/>
               </w:rPr>
-              <w:t xml:space="preserve">10 years of web development experience with PHP, </w:t>
+              <w:t>1</w:t>
+            </w:r>
+            <w:r>
+              <w:rPr>
+                <w:rFonts w:asciiTheme="minorHAnsi" w:eastAsia="Times New Roman" w:hAnsiTheme="minorHAnsi" w:cs="Times New Roman"/>
+              </w:rPr>
+              <w:t>2</w:t>
+            </w:r>
+            <w:r>
+              <w:rPr>
+                <w:rFonts w:asciiTheme="minorHAnsi" w:eastAsia="Times New Roman" w:hAnsiTheme="minorHAnsi" w:cs="Times New Roman"/>
+              </w:rPr>
+              <w:t xml:space="preserve"> years of web development experience with PHP, </w:t>
             </w:r>
             <w:r>
               <w:rPr>
@@ -651,7 +665,13 @@
               <w:rPr>
                 <w:rFonts w:asciiTheme="minorHAnsi" w:eastAsia="Times New Roman" w:hAnsiTheme="minorHAnsi" w:cs="Times New Roman"/>
               </w:rPr>
-              <w:t>Proven background in designing, developing, and deploying high-volume web applications</w:t>
+              <w:t>8 years of</w:t>
+            </w:r>
+            <w:r>
+              <w:rPr>
+                <w:rFonts w:asciiTheme="minorHAnsi" w:eastAsia="Times New Roman" w:hAnsiTheme="minorHAnsi" w:cs="Times New Roman"/>
+              </w:rPr>
+              <w:t xml:space="preserve"> designing, developing, and deploying high-volume web applications</w:t>
             </w:r>
           </w:p>
           <w:p>
@@ -671,7 +691,13 @@
               <w:rPr>
                 <w:rFonts w:asciiTheme="minorHAnsi" w:eastAsia="Times New Roman" w:hAnsiTheme="minorHAnsi" w:cs="Times New Roman"/>
               </w:rPr>
-              <w:t>6 years of</w:t>
+              <w:t>8</w:t>
+            </w:r>
+            <w:r>
+              <w:rPr>
+                <w:rFonts w:asciiTheme="minorHAnsi" w:eastAsia="Times New Roman" w:hAnsiTheme="minorHAnsi" w:cs="Times New Roman"/>
+              </w:rPr>
+              <w:t xml:space="preserve"> years of</w:t>
             </w:r>
             <w:r>
               <w:rPr>
@@ -720,6 +746,38 @@
                 <w:rFonts w:asciiTheme="minorHAnsi" w:eastAsia="Times New Roman" w:hAnsiTheme="minorHAnsi" w:cs="Times New Roman"/>
               </w:rPr>
               <w:t xml:space="preserve"> various stakeholders</w:t>
+            </w:r>
+          </w:p>
+          <w:p>
+            <w:pPr>
+              <w:pStyle w:val="ListParagraph"/>
+              <w:numPr>
+                <w:ilvl w:val="0"/>
+                <w:numId w:val="4"/>
+              </w:numPr>
+              <w:spacing w:after="72"/>
+              <w:textAlignment w:val="baseline"/>
+              <w:rPr>
+                <w:rFonts w:asciiTheme="minorHAnsi" w:eastAsia="Times New Roman" w:hAnsiTheme="minorHAnsi" w:cs="Times New Roman"/>
+              </w:rPr>
+            </w:pPr>
+            <w:r>
+              <w:rPr>
+                <w:rFonts w:asciiTheme="minorHAnsi" w:eastAsia="Times New Roman" w:hAnsiTheme="minorHAnsi" w:cs="Times New Roman"/>
+              </w:rPr>
+              <w:t xml:space="preserve">2 year of leading and mentoring </w:t>
+            </w:r>
+            <w:r>
+              <w:rPr>
+                <w:rFonts w:asciiTheme="minorHAnsi" w:eastAsia="Times New Roman" w:hAnsiTheme="minorHAnsi" w:cs="Times New Roman"/>
+              </w:rPr>
+              <w:t xml:space="preserve">teams of </w:t>
+            </w:r>
+            <w:r>
+              <w:rPr>
+                <w:rFonts w:asciiTheme="minorHAnsi" w:eastAsia="Times New Roman" w:hAnsiTheme="minorHAnsi" w:cs="Times New Roman"/>
+              </w:rPr>
+              <w:t>junior web developers</w:t>
             </w:r>
           </w:p>
         </w:tc>
@@ -776,6 +834,14 @@
                 <w:rFonts w:asciiTheme="minorHAnsi" w:hAnsiTheme="minorHAnsi"/>
               </w:rPr>
             </w:pPr>
+            <w:r>
+              <w:rPr>
+                <w:rFonts w:asciiTheme="minorHAnsi" w:eastAsia="Times New Roman" w:hAnsiTheme="minorHAnsi" w:cs="Times New Roman"/>
+                <w:b/>
+                <w:bCs/>
+              </w:rPr>
+              <w:t xml:space="preserve">Senior </w:t>
+            </w:r>
             <w:r>
               <w:rPr>
                 <w:rFonts w:asciiTheme="minorHAnsi" w:eastAsia="Times New Roman" w:hAnsiTheme="minorHAnsi" w:cs="Times New Roman"/>
@@ -857,6 +923,328 @@
               <w:rPr>
                 <w:rFonts w:asciiTheme="minorHAnsi" w:eastAsia="Times New Roman" w:hAnsiTheme="minorHAnsi" w:cs="Times New Roman"/>
               </w:rPr>
+              <w:t xml:space="preserve">Upgrade </w:t>
+            </w:r>
+            <w:r>
+              <w:rPr>
+                <w:rFonts w:asciiTheme="minorHAnsi" w:eastAsia="Times New Roman" w:hAnsiTheme="minorHAnsi" w:cs="Times New Roman"/>
+              </w:rPr>
+              <w:t>18</w:t>
+            </w:r>
+            <w:r>
+              <w:rPr>
+                <w:rFonts w:asciiTheme="minorHAnsi" w:eastAsia="Times New Roman" w:hAnsiTheme="minorHAnsi" w:cs="Times New Roman"/>
+              </w:rPr>
+              <w:t xml:space="preserve"> web applications and 32 cronjobs </w:t>
+            </w:r>
+            <w:r>
+              <w:rPr>
+                <w:rFonts w:asciiTheme="minorHAnsi" w:eastAsia="Times New Roman" w:hAnsiTheme="minorHAnsi" w:cs="Times New Roman"/>
+              </w:rPr>
+              <w:t>from PHP5 to</w:t>
+            </w:r>
+            <w:r>
+              <w:rPr>
+                <w:rFonts w:asciiTheme="minorHAnsi" w:eastAsia="Times New Roman" w:hAnsiTheme="minorHAnsi" w:cs="Times New Roman"/>
+              </w:rPr>
+              <w:t xml:space="preserve"> PHP7</w:t>
+            </w:r>
+            <w:r>
+              <w:rPr>
+                <w:rFonts w:asciiTheme="minorHAnsi" w:eastAsia="Times New Roman" w:hAnsiTheme="minorHAnsi" w:cs="Times New Roman"/>
+              </w:rPr>
+              <w:t xml:space="preserve"> </w:t>
+            </w:r>
+            <w:r>
+              <w:rPr>
+                <w:rFonts w:asciiTheme="minorHAnsi" w:eastAsia="Times New Roman" w:hAnsiTheme="minorHAnsi" w:cs="Times New Roman"/>
+              </w:rPr>
+              <w:t>to new servers</w:t>
+            </w:r>
+            <w:r>
+              <w:rPr>
+                <w:rFonts w:asciiTheme="minorHAnsi" w:eastAsia="Times New Roman" w:hAnsiTheme="minorHAnsi" w:cs="Times New Roman"/>
+              </w:rPr>
+              <w:t xml:space="preserve"> in 12 months</w:t>
+            </w:r>
+          </w:p>
+          <w:p>
+            <w:pPr>
+              <w:pStyle w:val="ListParagraph"/>
+              <w:numPr>
+                <w:ilvl w:val="1"/>
+                <w:numId w:val="1"/>
+              </w:numPr>
+              <w:spacing w:after="72"/>
+              <w:textAlignment w:val="baseline"/>
+              <w:rPr>
+                <w:rFonts w:asciiTheme="minorHAnsi" w:eastAsia="Times New Roman" w:hAnsiTheme="minorHAnsi" w:cs="Times New Roman"/>
+              </w:rPr>
+            </w:pPr>
+            <w:r>
+              <w:rPr>
+                <w:rFonts w:asciiTheme="minorHAnsi" w:eastAsia="Times New Roman" w:hAnsiTheme="minorHAnsi" w:cs="Times New Roman"/>
+              </w:rPr>
+              <w:t xml:space="preserve">Decreased technical debt by decommissioning 15 cronjobs, </w:t>
+            </w:r>
+            <w:r>
+              <w:rPr>
+                <w:rFonts w:asciiTheme="minorHAnsi" w:eastAsia="Times New Roman" w:hAnsiTheme="minorHAnsi" w:cs="Times New Roman"/>
+              </w:rPr>
+              <w:t>31</w:t>
+            </w:r>
+            <w:r>
+              <w:rPr>
+                <w:rFonts w:asciiTheme="minorHAnsi" w:eastAsia="Times New Roman" w:hAnsiTheme="minorHAnsi" w:cs="Times New Roman"/>
+              </w:rPr>
+              <w:t xml:space="preserve"> web applications</w:t>
+            </w:r>
+          </w:p>
+          <w:p>
+            <w:pPr>
+              <w:pStyle w:val="ListParagraph"/>
+              <w:numPr>
+                <w:ilvl w:val="1"/>
+                <w:numId w:val="1"/>
+              </w:numPr>
+              <w:spacing w:after="72"/>
+              <w:textAlignment w:val="baseline"/>
+              <w:rPr>
+                <w:rFonts w:asciiTheme="minorHAnsi" w:eastAsia="Times New Roman" w:hAnsiTheme="minorHAnsi" w:cs="Times New Roman"/>
+              </w:rPr>
+            </w:pPr>
+            <w:r>
+              <w:rPr>
+                <w:rFonts w:asciiTheme="minorHAnsi" w:eastAsia="Times New Roman" w:hAnsiTheme="minorHAnsi" w:cs="Times New Roman"/>
+              </w:rPr>
+              <w:t xml:space="preserve">Automated the verification of </w:t>
+            </w:r>
+            <w:r>
+              <w:rPr>
+                <w:rFonts w:asciiTheme="minorHAnsi" w:eastAsia="Times New Roman" w:hAnsiTheme="minorHAnsi" w:cs="Times New Roman"/>
+              </w:rPr>
+              <w:t>104</w:t>
+            </w:r>
+            <w:r>
+              <w:rPr>
+                <w:rFonts w:asciiTheme="minorHAnsi" w:eastAsia="Times New Roman" w:hAnsiTheme="minorHAnsi" w:cs="Times New Roman"/>
+              </w:rPr>
+              <w:t xml:space="preserve"> newly-created servers with shell scripts</w:t>
+            </w:r>
+          </w:p>
+          <w:p>
+            <w:pPr>
+              <w:pStyle w:val="ListParagraph"/>
+              <w:numPr>
+                <w:ilvl w:val="1"/>
+                <w:numId w:val="1"/>
+              </w:numPr>
+              <w:spacing w:after="72"/>
+              <w:textAlignment w:val="baseline"/>
+              <w:rPr>
+                <w:rFonts w:asciiTheme="minorHAnsi" w:eastAsia="Times New Roman" w:hAnsiTheme="minorHAnsi" w:cs="Times New Roman"/>
+              </w:rPr>
+            </w:pPr>
+            <w:r>
+              <w:rPr>
+                <w:rFonts w:asciiTheme="minorHAnsi" w:eastAsia="Times New Roman" w:hAnsiTheme="minorHAnsi" w:cs="Times New Roman"/>
+              </w:rPr>
+              <w:t xml:space="preserve">Published </w:t>
+            </w:r>
+            <w:r>
+              <w:rPr>
+                <w:rFonts w:asciiTheme="minorHAnsi" w:eastAsia="Times New Roman" w:hAnsiTheme="minorHAnsi" w:cs="Times New Roman"/>
+              </w:rPr>
+              <w:t>77</w:t>
+            </w:r>
+            <w:r>
+              <w:rPr>
+                <w:rFonts w:asciiTheme="minorHAnsi" w:eastAsia="Times New Roman" w:hAnsiTheme="minorHAnsi" w:cs="Times New Roman"/>
+              </w:rPr>
+              <w:t xml:space="preserve"> pages of documentation </w:t>
+            </w:r>
+            <w:r>
+              <w:rPr>
+                <w:rFonts w:asciiTheme="minorHAnsi" w:eastAsia="Times New Roman" w:hAnsiTheme="minorHAnsi" w:cs="Times New Roman"/>
+              </w:rPr>
+              <w:t>establishing</w:t>
+            </w:r>
+            <w:r>
+              <w:rPr>
+                <w:rFonts w:asciiTheme="minorHAnsi" w:eastAsia="Times New Roman" w:hAnsiTheme="minorHAnsi" w:cs="Times New Roman"/>
+              </w:rPr>
+              <w:t xml:space="preserve"> standard conversion strategy </w:t>
+            </w:r>
+            <w:r>
+              <w:rPr>
+                <w:rFonts w:asciiTheme="minorHAnsi" w:eastAsia="Times New Roman" w:hAnsiTheme="minorHAnsi" w:cs="Times New Roman"/>
+              </w:rPr>
+              <w:t>for team</w:t>
+            </w:r>
+            <w:r>
+              <w:rPr>
+                <w:rFonts w:asciiTheme="minorHAnsi" w:eastAsia="Times New Roman" w:hAnsiTheme="minorHAnsi" w:cs="Times New Roman"/>
+              </w:rPr>
+              <w:br/>
+            </w:r>
+          </w:p>
+          <w:p>
+            <w:pPr>
+              <w:pStyle w:val="ListParagraph"/>
+              <w:numPr>
+                <w:ilvl w:val="0"/>
+                <w:numId w:val="1"/>
+              </w:numPr>
+              <w:spacing w:after="72"/>
+              <w:textAlignment w:val="baseline"/>
+              <w:rPr>
+                <w:rFonts w:asciiTheme="minorHAnsi" w:eastAsia="Times New Roman" w:hAnsiTheme="minorHAnsi" w:cs="Times New Roman"/>
+              </w:rPr>
+            </w:pPr>
+            <w:r>
+              <w:rPr>
+                <w:rFonts w:asciiTheme="minorHAnsi" w:eastAsia="Times New Roman" w:hAnsiTheme="minorHAnsi" w:cs="Times New Roman"/>
+              </w:rPr>
+              <w:t>Improved processes by promoting new habits and change to management:</w:t>
+            </w:r>
+          </w:p>
+          <w:p>
+            <w:pPr>
+              <w:pStyle w:val="ListParagraph"/>
+              <w:numPr>
+                <w:ilvl w:val="1"/>
+                <w:numId w:val="1"/>
+              </w:numPr>
+              <w:spacing w:after="72"/>
+              <w:textAlignment w:val="baseline"/>
+              <w:rPr>
+                <w:rFonts w:asciiTheme="minorHAnsi" w:eastAsia="Times New Roman" w:hAnsiTheme="minorHAnsi" w:cs="Times New Roman"/>
+              </w:rPr>
+            </w:pPr>
+            <w:r>
+              <w:rPr>
+                <w:rFonts w:asciiTheme="minorHAnsi" w:eastAsia="Times New Roman" w:hAnsiTheme="minorHAnsi" w:cs="Times New Roman"/>
+              </w:rPr>
+              <w:t>Lead and mentored a global team of 4 web developers</w:t>
+            </w:r>
+            <w:r>
+              <w:rPr>
+                <w:rFonts w:asciiTheme="minorHAnsi" w:eastAsia="Times New Roman" w:hAnsiTheme="minorHAnsi" w:cs="Times New Roman"/>
+              </w:rPr>
+              <w:t xml:space="preserve"> as scrum master</w:t>
+            </w:r>
+          </w:p>
+          <w:p>
+            <w:pPr>
+              <w:pStyle w:val="ListParagraph"/>
+              <w:numPr>
+                <w:ilvl w:val="1"/>
+                <w:numId w:val="1"/>
+              </w:numPr>
+              <w:spacing w:after="72"/>
+              <w:textAlignment w:val="baseline"/>
+              <w:rPr>
+                <w:rFonts w:asciiTheme="minorHAnsi" w:eastAsia="Times New Roman" w:hAnsiTheme="minorHAnsi" w:cs="Times New Roman"/>
+              </w:rPr>
+            </w:pPr>
+            <w:r>
+              <w:rPr>
+                <w:rFonts w:asciiTheme="minorHAnsi" w:eastAsia="Times New Roman" w:hAnsiTheme="minorHAnsi" w:cs="Times New Roman"/>
+              </w:rPr>
+              <w:t xml:space="preserve">Published 122 of 298 articles </w:t>
+            </w:r>
+            <w:r>
+              <w:rPr>
+                <w:rFonts w:asciiTheme="minorHAnsi" w:eastAsia="Times New Roman" w:hAnsiTheme="minorHAnsi" w:cs="Times New Roman"/>
+              </w:rPr>
+              <w:t xml:space="preserve">in 1 year </w:t>
+            </w:r>
+            <w:r>
+              <w:rPr>
+                <w:rFonts w:asciiTheme="minorHAnsi" w:eastAsia="Times New Roman" w:hAnsiTheme="minorHAnsi" w:cs="Times New Roman"/>
+              </w:rPr>
+              <w:t>for a t</w:t>
+            </w:r>
+            <w:r>
+              <w:rPr>
+                <w:rFonts w:asciiTheme="minorHAnsi" w:eastAsia="Times New Roman" w:hAnsiTheme="minorHAnsi" w:cs="Times New Roman"/>
+              </w:rPr>
+              <w:t>eam-wide documentation</w:t>
+            </w:r>
+            <w:r>
+              <w:rPr>
+                <w:rFonts w:asciiTheme="minorHAnsi" w:eastAsia="Times New Roman" w:hAnsiTheme="minorHAnsi" w:cs="Times New Roman"/>
+              </w:rPr>
+              <w:t xml:space="preserve"> </w:t>
+            </w:r>
+            <w:r>
+              <w:rPr>
+                <w:rFonts w:asciiTheme="minorHAnsi" w:eastAsia="Times New Roman" w:hAnsiTheme="minorHAnsi" w:cs="Times New Roman"/>
+              </w:rPr>
+              <w:t>knowledgebase</w:t>
+            </w:r>
+          </w:p>
+          <w:p>
+            <w:pPr>
+              <w:pStyle w:val="ListParagraph"/>
+              <w:numPr>
+                <w:ilvl w:val="1"/>
+                <w:numId w:val="1"/>
+              </w:numPr>
+              <w:spacing w:after="72"/>
+              <w:textAlignment w:val="baseline"/>
+              <w:rPr>
+                <w:rFonts w:asciiTheme="minorHAnsi" w:eastAsia="Times New Roman" w:hAnsiTheme="minorHAnsi" w:cs="Times New Roman"/>
+              </w:rPr>
+            </w:pPr>
+            <w:r>
+              <w:rPr>
+                <w:rFonts w:asciiTheme="minorHAnsi" w:eastAsia="Times New Roman" w:hAnsiTheme="minorHAnsi" w:cs="Times New Roman"/>
+              </w:rPr>
+              <w:t>L</w:t>
+            </w:r>
+            <w:r>
+              <w:rPr>
+                <w:rFonts w:asciiTheme="minorHAnsi" w:eastAsia="Times New Roman" w:hAnsiTheme="minorHAnsi" w:cs="Times New Roman"/>
+              </w:rPr>
+              <w:t xml:space="preserve">ead </w:t>
+            </w:r>
+            <w:r>
+              <w:rPr>
+                <w:rFonts w:asciiTheme="minorHAnsi" w:eastAsia="Times New Roman" w:hAnsiTheme="minorHAnsi" w:cs="Times New Roman"/>
+              </w:rPr>
+              <w:t xml:space="preserve">daily </w:t>
+            </w:r>
+            <w:r>
+              <w:rPr>
+                <w:rFonts w:asciiTheme="minorHAnsi" w:eastAsia="Times New Roman" w:hAnsiTheme="minorHAnsi" w:cs="Times New Roman"/>
+              </w:rPr>
+              <w:t>peer and code review process across 21 developers</w:t>
+            </w:r>
+            <w:r>
+              <w:rPr>
+                <w:rFonts w:asciiTheme="minorHAnsi" w:eastAsia="Times New Roman" w:hAnsiTheme="minorHAnsi" w:cs="Times New Roman"/>
+              </w:rPr>
+              <w:br/>
+            </w:r>
+          </w:p>
+          <w:p>
+            <w:pPr>
+              <w:pStyle w:val="ListParagraph"/>
+              <w:numPr>
+                <w:ilvl w:val="0"/>
+                <w:numId w:val="1"/>
+              </w:numPr>
+              <w:spacing w:after="72"/>
+              <w:textAlignment w:val="baseline"/>
+              <w:rPr>
+                <w:rFonts w:asciiTheme="minorHAnsi" w:eastAsia="Times New Roman" w:hAnsiTheme="minorHAnsi" w:cs="Times New Roman"/>
+              </w:rPr>
+            </w:pPr>
+            <w:r>
+              <w:rPr>
+                <w:rFonts w:asciiTheme="minorHAnsi" w:eastAsia="Times New Roman" w:hAnsiTheme="minorHAnsi" w:cs="Times New Roman"/>
+              </w:rPr>
               <w:t>Design</w:t>
             </w:r>
             <w:r>
@@ -1082,7 +1470,7 @@
               <w:rPr>
                 <w:rFonts w:asciiTheme="minorHAnsi" w:eastAsia="Times New Roman" w:hAnsiTheme="minorHAnsi" w:cs="Times New Roman"/>
               </w:rPr>
-              <w:t xml:space="preserve"> $10k in payments per day, since launch</w:t>
+              <w:t xml:space="preserve"> $10k in payments per day</w:t>
             </w:r>
             <w:r>
               <w:rPr>
@@ -1108,7 +1496,13 @@
               <w:rPr>
                 <w:rFonts w:asciiTheme="minorHAnsi" w:eastAsia="Times New Roman" w:hAnsiTheme="minorHAnsi" w:cs="Times New Roman"/>
               </w:rPr>
-              <w:t>Setup Idaho, California, and Kentucky state marketplaces to accept payments through a high volume payment processing web app</w:t>
+              <w:t>Onboard</w:t>
+            </w:r>
+            <w:r>
+              <w:rPr>
+                <w:rFonts w:asciiTheme="minorHAnsi" w:eastAsia="Times New Roman" w:hAnsiTheme="minorHAnsi" w:cs="Times New Roman"/>
+              </w:rPr>
+              <w:t xml:space="preserve"> Idaho, California, and Kentucky state marketplaces to accept payments through a high volume payment processing web app</w:t>
             </w:r>
             <w:r>
               <w:rPr>
@@ -1308,13 +1702,7 @@
               <w:rPr>
                 <w:rFonts w:asciiTheme="minorHAnsi" w:eastAsia="Times New Roman" w:hAnsiTheme="minorHAnsi" w:cs="Times New Roman"/>
               </w:rPr>
-              <w:t xml:space="preserve"> Beazley's enrollment platform to allow insured groups to bulk enroll their employees, saving dozens of hours</w:t>
-            </w:r>
-            <w:r>
-              <w:rPr>
-                <w:rFonts w:asciiTheme="minorHAnsi" w:eastAsia="Times New Roman" w:hAnsiTheme="minorHAnsi" w:cs="Times New Roman"/>
-              </w:rPr>
-              <w:t xml:space="preserve"> every time a group was insured</w:t>
+              <w:t xml:space="preserve"> enrollment platform to allow insured groups to bulk enroll their employees</w:t>
             </w:r>
             <w:r>
               <w:rPr>
@@ -1340,6 +1728,7 @@
               <w:rPr>
                 <w:rFonts w:asciiTheme="minorHAnsi" w:eastAsia="Times New Roman" w:hAnsiTheme="minorHAnsi" w:cs="Times New Roman"/>
               </w:rPr>
+              <w:lastRenderedPageBreak/>
               <w:t>Designed and developed</w:t>
             </w:r>
             <w:r>
@@ -1475,12 +1864,12 @@
                 <w:rFonts w:asciiTheme="minorHAnsi" w:hAnsiTheme="minorHAnsi"/>
               </w:rPr>
             </w:pPr>
-            <w:bookmarkStart w:id="0" w:name="__DdeLink__406_1721048610"/>
-            <w:r>
-              <w:rPr>
-                <w:rFonts w:asciiTheme="minorHAnsi" w:eastAsia="Times New Roman" w:hAnsiTheme="minorHAnsi" w:cs="Times New Roman"/>
-              </w:rPr>
-              <w:t>Ran</w:t>
+            <w:bookmarkStart w:id="1" w:name="__DdeLink__406_1721048610"/>
+            <w:r>
+              <w:rPr>
+                <w:rFonts w:asciiTheme="minorHAnsi" w:eastAsia="Times New Roman" w:hAnsiTheme="minorHAnsi" w:cs="Times New Roman"/>
+              </w:rPr>
+              <w:t>Processed</w:t>
             </w:r>
             <w:r>
               <w:rPr>
@@ -1492,27 +1881,9 @@
               <w:rPr>
                 <w:rFonts w:asciiTheme="minorHAnsi" w:eastAsia="Times New Roman" w:hAnsiTheme="minorHAnsi" w:cs="Times New Roman"/>
               </w:rPr>
-              <w:t xml:space="preserve">500,000 quotes against 40,000 policies per year, saving rate </w:t>
-            </w:r>
-            <w:r>
-              <w:rPr>
-                <w:rFonts w:asciiTheme="minorHAnsi" w:eastAsia="Times New Roman" w:hAnsiTheme="minorHAnsi" w:cs="Times New Roman"/>
-              </w:rPr>
-              <w:t>analyst</w:t>
-            </w:r>
-            <w:r>
-              <w:rPr>
-                <w:rFonts w:asciiTheme="minorHAnsi" w:eastAsia="Times New Roman" w:hAnsiTheme="minorHAnsi" w:cs="Times New Roman"/>
-              </w:rPr>
-              <w:t xml:space="preserve"> 25,000 hours per year of </w:t>
-            </w:r>
-            <w:bookmarkEnd w:id="0"/>
-            <w:r>
-              <w:rPr>
-                <w:rFonts w:asciiTheme="minorHAnsi" w:eastAsia="Times New Roman" w:hAnsiTheme="minorHAnsi" w:cs="Times New Roman"/>
-              </w:rPr>
-              <w:t>manual rating engine validation</w:t>
-            </w:r>
+              <w:t>500,000 quotes against 40,000 policies per year</w:t>
+            </w:r>
+            <w:bookmarkEnd w:id="1"/>
           </w:p>
           <w:p>
             <w:pPr>
@@ -1543,7 +1914,31 @@
               <w:rPr>
                 <w:rFonts w:asciiTheme="minorHAnsi" w:eastAsia="Times New Roman" w:hAnsiTheme="minorHAnsi" w:cs="Times New Roman"/>
               </w:rPr>
-              <w:t xml:space="preserve"> to any number rating platforms varying between mainframe, XML-based web services, and spreadsheet-based calculators</w:t>
+              <w:t xml:space="preserve"> to </w:t>
+            </w:r>
+            <w:r>
+              <w:rPr>
+                <w:rFonts w:asciiTheme="minorHAnsi" w:eastAsia="Times New Roman" w:hAnsiTheme="minorHAnsi" w:cs="Times New Roman"/>
+              </w:rPr>
+              <w:t xml:space="preserve">any number of </w:t>
+            </w:r>
+            <w:r>
+              <w:rPr>
+                <w:rFonts w:asciiTheme="minorHAnsi" w:eastAsia="Times New Roman" w:hAnsiTheme="minorHAnsi" w:cs="Times New Roman"/>
+              </w:rPr>
+              <w:t>configurable</w:t>
+            </w:r>
+            <w:r>
+              <w:rPr>
+                <w:rFonts w:asciiTheme="minorHAnsi" w:eastAsia="Times New Roman" w:hAnsiTheme="minorHAnsi" w:cs="Times New Roman"/>
+              </w:rPr>
+              <w:t xml:space="preserve"> </w:t>
+            </w:r>
+            <w:r>
+              <w:rPr>
+                <w:rFonts w:asciiTheme="minorHAnsi" w:eastAsia="Times New Roman" w:hAnsiTheme="minorHAnsi" w:cs="Times New Roman"/>
+              </w:rPr>
+              <w:t>rating platforms and web services</w:t>
             </w:r>
           </w:p>
           <w:p>
@@ -1563,8 +1958,13 @@
               <w:rPr>
                 <w:rFonts w:asciiTheme="minorHAnsi" w:eastAsia="Times New Roman" w:hAnsiTheme="minorHAnsi" w:cs="Times New Roman"/>
               </w:rPr>
-              <w:lastRenderedPageBreak/>
               <w:t>Onboard</w:t>
+            </w:r>
+            <w:r>
+              <w:rPr>
+                <w:rFonts w:asciiTheme="minorHAnsi" w:eastAsia="Times New Roman" w:hAnsiTheme="minorHAnsi" w:cs="Times New Roman"/>
+              </w:rPr>
+              <w:t>ed</w:t>
             </w:r>
             <w:r>
               <w:rPr>
@@ -1769,27 +2169,55 @@
               <w:rPr>
                 <w:rFonts w:asciiTheme="minorHAnsi" w:eastAsia="Times New Roman" w:hAnsiTheme="minorHAnsi" w:cs="Times New Roman"/>
               </w:rPr>
-              <w:t xml:space="preserve"> trading site approximately $10k per</w:t>
-            </w:r>
-            <w:r>
-              <w:rPr>
-                <w:rFonts w:asciiTheme="minorHAnsi" w:eastAsia="Times New Roman" w:hAnsiTheme="minorHAnsi" w:cs="Times New Roman"/>
-              </w:rPr>
-              <w:t xml:space="preserve"> year in wages by a</w:t>
-            </w:r>
-            <w:bookmarkStart w:id="1" w:name="_GoBack"/>
-            <w:bookmarkEnd w:id="1"/>
-            <w:r>
-              <w:rPr>
-                <w:rFonts w:asciiTheme="minorHAnsi" w:eastAsia="Times New Roman" w:hAnsiTheme="minorHAnsi" w:cs="Times New Roman"/>
-              </w:rPr>
-              <w:t>utomating manual tasks like calculation, tracking, statement generation, and various report generation t</w:t>
-            </w:r>
-            <w:r>
-              <w:rPr>
-                <w:rFonts w:asciiTheme="minorHAnsi" w:eastAsia="Times New Roman" w:hAnsiTheme="minorHAnsi" w:cs="Times New Roman"/>
-              </w:rPr>
-              <w:t xml:space="preserve">asks with PHP, MySQL, and </w:t>
+              <w:t xml:space="preserve"> trading site </w:t>
+            </w:r>
+            <w:r>
+              <w:rPr>
+                <w:rFonts w:asciiTheme="minorHAnsi" w:eastAsia="Times New Roman" w:hAnsiTheme="minorHAnsi" w:cs="Times New Roman"/>
+              </w:rPr>
+              <w:t>$10,000</w:t>
+            </w:r>
+            <w:r>
+              <w:rPr>
+                <w:rFonts w:asciiTheme="minorHAnsi" w:eastAsia="Times New Roman" w:hAnsiTheme="minorHAnsi" w:cs="Times New Roman"/>
+              </w:rPr>
+              <w:t xml:space="preserve"> per</w:t>
+            </w:r>
+            <w:r>
+              <w:rPr>
+                <w:rFonts w:asciiTheme="minorHAnsi" w:eastAsia="Times New Roman" w:hAnsiTheme="minorHAnsi" w:cs="Times New Roman"/>
+              </w:rPr>
+              <w:t xml:space="preserve"> year by automating </w:t>
+            </w:r>
+            <w:r>
+              <w:rPr>
+                <w:rFonts w:asciiTheme="minorHAnsi" w:eastAsia="Times New Roman" w:hAnsiTheme="minorHAnsi" w:cs="Times New Roman"/>
+              </w:rPr>
+              <w:t>calculation</w:t>
+            </w:r>
+            <w:r>
+              <w:rPr>
+                <w:rFonts w:asciiTheme="minorHAnsi" w:eastAsia="Times New Roman" w:hAnsiTheme="minorHAnsi" w:cs="Times New Roman"/>
+              </w:rPr>
+              <w:t>, tracking, statement generation, and various report generation t</w:t>
+            </w:r>
+            <w:r>
+              <w:rPr>
+                <w:rFonts w:asciiTheme="minorHAnsi" w:eastAsia="Times New Roman" w:hAnsiTheme="minorHAnsi" w:cs="Times New Roman"/>
+              </w:rPr>
+              <w:t>asks with PHP</w:t>
+            </w:r>
+            <w:r>
+              <w:rPr>
+                <w:rFonts w:asciiTheme="minorHAnsi" w:eastAsia="Times New Roman" w:hAnsiTheme="minorHAnsi" w:cs="Times New Roman"/>
+              </w:rPr>
+              <w:t>5</w:t>
+            </w:r>
+            <w:r>
+              <w:rPr>
+                <w:rFonts w:asciiTheme="minorHAnsi" w:eastAsia="Times New Roman" w:hAnsiTheme="minorHAnsi" w:cs="Times New Roman"/>
+              </w:rPr>
+              <w:t xml:space="preserve">, MySQL, and </w:t>
             </w:r>
             <w:r>
               <w:rPr>
@@ -1842,13 +2270,7 @@
               <w:rPr>
                 <w:rFonts w:asciiTheme="minorHAnsi" w:eastAsia="Times New Roman" w:hAnsiTheme="minorHAnsi" w:cs="Times New Roman"/>
               </w:rPr>
-              <w:t>listings, alleviating</w:t>
-            </w:r>
-            <w:r>
-              <w:rPr>
-                <w:rFonts w:asciiTheme="minorHAnsi" w:eastAsia="Times New Roman" w:hAnsiTheme="minorHAnsi" w:cs="Times New Roman"/>
-              </w:rPr>
-              <w:t xml:space="preserve"> countless hours of coming up with and maintaining own listings</w:t>
+              <w:t>listings</w:t>
             </w:r>
           </w:p>
         </w:tc>
@@ -1955,13 +2377,19 @@
               <w:rPr>
                 <w:rFonts w:asciiTheme="minorHAnsi" w:eastAsia="Times New Roman" w:hAnsiTheme="minorHAnsi" w:cs="Times New Roman"/>
               </w:rPr>
-              <w:t xml:space="preserve"> music sales site which sold CDs &amp; mp3s for hundreds of independent artists online, streamed music through an integrated mp3 player, and </w:t>
-            </w:r>
-            <w:r>
-              <w:rPr>
-                <w:rFonts w:asciiTheme="minorHAnsi" w:eastAsia="Times New Roman" w:hAnsiTheme="minorHAnsi" w:cs="Times New Roman"/>
-              </w:rPr>
-              <w:t>streamed bands live from venues</w:t>
+              <w:t xml:space="preserve"> m</w:t>
+            </w:r>
+            <w:r>
+              <w:rPr>
+                <w:rFonts w:asciiTheme="minorHAnsi" w:eastAsia="Times New Roman" w:hAnsiTheme="minorHAnsi" w:cs="Times New Roman"/>
+              </w:rPr>
+              <w:t xml:space="preserve">usic sales and streaming site </w:t>
+            </w:r>
+            <w:r>
+              <w:rPr>
+                <w:rFonts w:asciiTheme="minorHAnsi" w:eastAsia="Times New Roman" w:hAnsiTheme="minorHAnsi" w:cs="Times New Roman"/>
+              </w:rPr>
+              <w:t>for hundreds of independent artists online</w:t>
             </w:r>
           </w:p>
           <w:p>
@@ -2049,19 +2477,31 @@
               <w:rPr>
                 <w:rFonts w:asciiTheme="minorHAnsi" w:eastAsia="Times New Roman" w:hAnsiTheme="minorHAnsi" w:cs="Times New Roman"/>
               </w:rPr>
-              <w:t xml:space="preserve"> front-end which included graphic design, standards-compliant XHTM</w:t>
-            </w:r>
-            <w:r>
-              <w:rPr>
-                <w:rFonts w:asciiTheme="minorHAnsi" w:eastAsia="Times New Roman" w:hAnsiTheme="minorHAnsi" w:cs="Times New Roman"/>
-              </w:rPr>
-              <w:t>L and CSS, P</w:t>
-            </w:r>
-            <w:r>
-              <w:rPr>
-                <w:rFonts w:asciiTheme="minorHAnsi" w:eastAsia="Times New Roman" w:hAnsiTheme="minorHAnsi" w:cs="Times New Roman"/>
-              </w:rPr>
-              <w:t>hotoshop mockups, slicing, and CSS-driven tableless designs</w:t>
+              <w:t xml:space="preserve"> </w:t>
+            </w:r>
+            <w:r>
+              <w:rPr>
+                <w:rFonts w:asciiTheme="minorHAnsi" w:eastAsia="Times New Roman" w:hAnsiTheme="minorHAnsi" w:cs="Times New Roman"/>
+              </w:rPr>
+              <w:t xml:space="preserve">and implemented </w:t>
+            </w:r>
+            <w:r>
+              <w:rPr>
+                <w:rFonts w:asciiTheme="minorHAnsi" w:eastAsia="Times New Roman" w:hAnsiTheme="minorHAnsi" w:cs="Times New Roman"/>
+              </w:rPr>
+              <w:t>user interface</w:t>
+            </w:r>
+            <w:r>
+              <w:rPr>
+                <w:rFonts w:asciiTheme="minorHAnsi" w:eastAsia="Times New Roman" w:hAnsiTheme="minorHAnsi" w:cs="Times New Roman"/>
+              </w:rPr>
+              <w:t xml:space="preserve"> </w:t>
+            </w:r>
+            <w:r>
+              <w:rPr>
+                <w:rFonts w:asciiTheme="minorHAnsi" w:eastAsia="Times New Roman" w:hAnsiTheme="minorHAnsi" w:cs="Times New Roman"/>
+              </w:rPr>
+              <w:t>with Photoshop mockups and slicing</w:t>
             </w:r>
             <w:r>
               <w:rPr>
@@ -2277,13 +2717,7 @@
                     <w:rPr>
                       <w:rFonts w:asciiTheme="minorHAnsi" w:eastAsia="Times New Roman" w:hAnsiTheme="minorHAnsi" w:cs="Times New Roman"/>
                     </w:rPr>
-                    <w:t xml:space="preserve"> years), DB2 (6 years), SQLite (1 year)</w:t>
-                  </w:r>
-                  <w:r>
-                    <w:rPr>
-                      <w:rFonts w:asciiTheme="minorHAnsi" w:eastAsia="Times New Roman" w:hAnsiTheme="minorHAnsi" w:cs="Times New Roman"/>
-                    </w:rPr>
-                    <w:t>, MongoDB</w:t>
+                    <w:t xml:space="preserve"> years), DB2 (6 years), SQLite (3 years)</w:t>
                   </w:r>
                 </w:p>
               </w:tc>
@@ -2351,12 +2785,6 @@
                     <w:rPr>
                       <w:rFonts w:asciiTheme="minorHAnsi" w:eastAsia="Times New Roman" w:hAnsiTheme="minorHAnsi" w:cs="Times New Roman"/>
                     </w:rPr>
-                    <w:t xml:space="preserve"> (1 year)</w:t>
-                  </w:r>
-                  <w:r>
-                    <w:rPr>
-                      <w:rFonts w:asciiTheme="minorHAnsi" w:eastAsia="Times New Roman" w:hAnsiTheme="minorHAnsi" w:cs="Times New Roman"/>
-                    </w:rPr>
                     <w:t xml:space="preserve">, Laravel, </w:t>
                   </w:r>
                   <w:r>
@@ -2429,12 +2857,6 @@
                     <w:rPr>
                       <w:rFonts w:asciiTheme="minorHAnsi" w:eastAsia="Times New Roman" w:hAnsiTheme="minorHAnsi" w:cs="Times New Roman"/>
                     </w:rPr>
-                    <w:t xml:space="preserve"> (1 year)</w:t>
-                  </w:r>
-                  <w:r>
-                    <w:rPr>
-                      <w:rFonts w:asciiTheme="minorHAnsi" w:eastAsia="Times New Roman" w:hAnsiTheme="minorHAnsi" w:cs="Times New Roman"/>
-                    </w:rPr>
                     <w:t>, PDF</w:t>
                   </w:r>
                   <w:r>
@@ -2517,6 +2939,12 @@
                     </w:rPr>
                     <w:t>3 years), Subversion (3 years), RTC/CCM</w:t>
                   </w:r>
+                  <w:r>
+                    <w:rPr>
+                      <w:rFonts w:asciiTheme="minorHAnsi" w:eastAsia="Times New Roman" w:hAnsiTheme="minorHAnsi" w:cs="Times New Roman"/>
+                    </w:rPr>
+                    <w:t xml:space="preserve"> (1 year)</w:t>
+                  </w:r>
                 </w:p>
               </w:tc>
             </w:tr>
@@ -2573,7 +3001,19 @@
                     <w:rPr>
                       <w:rFonts w:asciiTheme="minorHAnsi" w:eastAsia="Times New Roman" w:hAnsiTheme="minorHAnsi" w:cs="Times New Roman"/>
                     </w:rPr>
-                    <w:t xml:space="preserve">AJAX, MVC, object-oriented design, relational database design, web service security, SOAP/SAML web services, RESTful </w:t>
+                    <w:t xml:space="preserve">AJAX, MVC, </w:t>
+                  </w:r>
+                  <w:r>
+                    <w:rPr>
+                      <w:rFonts w:asciiTheme="minorHAnsi" w:eastAsia="Times New Roman" w:hAnsiTheme="minorHAnsi" w:cs="Times New Roman"/>
+                    </w:rPr>
+                    <w:t>SOLID Principles</w:t>
+                  </w:r>
+                  <w:r>
+                    <w:rPr>
+                      <w:rFonts w:asciiTheme="minorHAnsi" w:eastAsia="Times New Roman" w:hAnsiTheme="minorHAnsi" w:cs="Times New Roman"/>
+                    </w:rPr>
+                    <w:t xml:space="preserve">, relational database design, web service security, SOAP/SAML web services, RESTful </w:t>
                   </w:r>
                   <w:r>
                     <w:rPr>
@@ -2663,6 +3103,12 @@
                   <w:r>
                     <w:rPr>
                       <w:rFonts w:asciiTheme="minorHAnsi" w:eastAsia="Times New Roman" w:hAnsiTheme="minorHAnsi" w:cs="Times New Roman"/>
+                    </w:rPr>
+                    <w:t>/LESS</w:t>
+                  </w:r>
+                  <w:r>
+                    <w:rPr>
+                      <w:rFonts w:asciiTheme="minorHAnsi" w:eastAsia="Times New Roman" w:hAnsiTheme="minorHAnsi" w:cs="Times New Roman"/>
                       <w:bCs/>
                     </w:rPr>
                     <w:t xml:space="preserve">, </w:t>
@@ -2672,7 +3118,7 @@
                       <w:rFonts w:asciiTheme="minorHAnsi" w:eastAsia="Times New Roman" w:hAnsiTheme="minorHAnsi" w:cs="Times New Roman"/>
                       <w:bCs/>
                     </w:rPr>
-                    <w:t>Github, composer, phpunit, vagrant,</w:t>
+                    <w:t>composer, phpunit, vagrant,</w:t>
                   </w:r>
                   <w:r>
                     <w:rPr>
@@ -2729,6 +3175,13 @@
                       <w:bCs/>
                     </w:rPr>
                     <w:t>, Ping Federate</w:t>
+                  </w:r>
+                  <w:r>
+                    <w:rPr>
+                      <w:rFonts w:asciiTheme="minorHAnsi" w:eastAsia="Times New Roman" w:hAnsiTheme="minorHAnsi" w:cs="Times New Roman"/>
+                      <w:bCs/>
+                    </w:rPr>
+                    <w:t>, Github, Gitolite</w:t>
                   </w:r>
                 </w:p>
               </w:tc>
@@ -3009,7 +3462,7 @@
 </file>
 
 <file path=word/endnotes.xml><?xml version="1.0" encoding="utf-8"?>
-<w:endnotes xmlns:wpc="http://schemas.microsoft.com/office/word/2010/wordprocessingCanvas" xmlns:cx="http://schemas.microsoft.com/office/drawing/2014/chartex" xmlns:cx1="http://schemas.microsoft.com/office/drawing/2015/9/8/chartex" xmlns:cx2="http://schemas.microsoft.com/office/drawing/2015/10/21/chartex" xmlns:cx3="http://schemas.microsoft.com/office/drawing/2016/5/9/chartex" xmlns:cx4="http://schemas.microsoft.com/office/drawing/2016/5/10/chartex" xmlns:cx5="http://schemas.microsoft.com/office/drawing/2016/5/11/chartex" xmlns:mc="http://schemas.openxmlformats.org/markup-compatibility/2006" xmlns:o="urn:schemas-microsoft-com:office:office" xmlns:r="http://schemas.openxmlformats.org/officeDocument/2006/relationships" xmlns:m="http://schemas.openxmlformats.org/officeDocument/2006/math" xmlns:v="urn:schemas-microsoft-com:vml" xmlns:wp14="http://schemas.microsoft.com/office/word/2010/wordprocessingDrawing" xmlns:wp="http://schemas.openxmlformats.org/drawingml/2006/wordprocessingDrawing" xmlns:w10="urn:schemas-microsoft-com:office:word" xmlns:w="http://schemas.openxmlformats.org/wordprocessingml/2006/main" xmlns:w14="http://schemas.microsoft.com/office/word/2010/wordml" xmlns:w15="http://schemas.microsoft.com/office/word/2012/wordml" xmlns:w16se="http://schemas.microsoft.com/office/word/2015/wordml/symex" xmlns:wpg="http://schemas.microsoft.com/office/word/2010/wordprocessingGroup" xmlns:wpi="http://schemas.microsoft.com/office/word/2010/wordprocessingInk" xmlns:wne="http://schemas.microsoft.com/office/word/2006/wordml" xmlns:wps="http://schemas.microsoft.com/office/word/2010/wordprocessingShape" mc:Ignorable="w14 w15 w16se wp14">
+<w:endnotes xmlns:wpc="http://schemas.microsoft.com/office/word/2010/wordprocessingCanvas" xmlns:mc="http://schemas.openxmlformats.org/markup-compatibility/2006" xmlns:o="urn:schemas-microsoft-com:office:office" xmlns:r="http://schemas.openxmlformats.org/officeDocument/2006/relationships" xmlns:m="http://schemas.openxmlformats.org/officeDocument/2006/math" xmlns:v="urn:schemas-microsoft-com:vml" xmlns:wp14="http://schemas.microsoft.com/office/word/2010/wordprocessingDrawing" xmlns:wp="http://schemas.openxmlformats.org/drawingml/2006/wordprocessingDrawing" xmlns:w10="urn:schemas-microsoft-com:office:word" xmlns:w="http://schemas.openxmlformats.org/wordprocessingml/2006/main" xmlns:w14="http://schemas.microsoft.com/office/word/2010/wordml" xmlns:w15="http://schemas.microsoft.com/office/word/2012/wordml" xmlns:wpg="http://schemas.microsoft.com/office/word/2010/wordprocessingGroup" xmlns:wpi="http://schemas.microsoft.com/office/word/2010/wordprocessingInk" xmlns:wne="http://schemas.microsoft.com/office/word/2006/wordml" xmlns:wps="http://schemas.microsoft.com/office/word/2010/wordprocessingShape" mc:Ignorable="w14 w15 wp14">
   <w:endnote w:type="separator" w:id="-1">
     <w:p>
       <w:pPr>
@@ -3034,7 +3487,7 @@
 </file>
 
 <file path=word/footnotes.xml><?xml version="1.0" encoding="utf-8"?>
-<w:footnotes xmlns:wpc="http://schemas.microsoft.com/office/word/2010/wordprocessingCanvas" xmlns:cx="http://schemas.microsoft.com/office/drawing/2014/chartex" xmlns:cx1="http://schemas.microsoft.com/office/drawing/2015/9/8/chartex" xmlns:cx2="http://schemas.microsoft.com/office/drawing/2015/10/21/chartex" xmlns:cx3="http://schemas.microsoft.com/office/drawing/2016/5/9/chartex" xmlns:cx4="http://schemas.microsoft.com/office/drawing/2016/5/10/chartex" xmlns:cx5="http://schemas.microsoft.com/office/drawing/2016/5/11/chartex" xmlns:mc="http://schemas.openxmlformats.org/markup-compatibility/2006" xmlns:o="urn:schemas-microsoft-com:office:office" xmlns:r="http://schemas.openxmlformats.org/officeDocument/2006/relationships" xmlns:m="http://schemas.openxmlformats.org/officeDocument/2006/math" xmlns:v="urn:schemas-microsoft-com:vml" xmlns:wp14="http://schemas.microsoft.com/office/word/2010/wordprocessingDrawing" xmlns:wp="http://schemas.openxmlformats.org/drawingml/2006/wordprocessingDrawing" xmlns:w10="urn:schemas-microsoft-com:office:word" xmlns:w="http://schemas.openxmlformats.org/wordprocessingml/2006/main" xmlns:w14="http://schemas.microsoft.com/office/word/2010/wordml" xmlns:w15="http://schemas.microsoft.com/office/word/2012/wordml" xmlns:w16se="http://schemas.microsoft.com/office/word/2015/wordml/symex" xmlns:wpg="http://schemas.microsoft.com/office/word/2010/wordprocessingGroup" xmlns:wpi="http://schemas.microsoft.com/office/word/2010/wordprocessingInk" xmlns:wne="http://schemas.microsoft.com/office/word/2006/wordml" xmlns:wps="http://schemas.microsoft.com/office/word/2010/wordprocessingShape" mc:Ignorable="w14 w15 w16se wp14">
+<w:footnotes xmlns:wpc="http://schemas.microsoft.com/office/word/2010/wordprocessingCanvas" xmlns:mc="http://schemas.openxmlformats.org/markup-compatibility/2006" xmlns:o="urn:schemas-microsoft-com:office:office" xmlns:r="http://schemas.openxmlformats.org/officeDocument/2006/relationships" xmlns:m="http://schemas.openxmlformats.org/officeDocument/2006/math" xmlns:v="urn:schemas-microsoft-com:vml" xmlns:wp14="http://schemas.microsoft.com/office/word/2010/wordprocessingDrawing" xmlns:wp="http://schemas.openxmlformats.org/drawingml/2006/wordprocessingDrawing" xmlns:w10="urn:schemas-microsoft-com:office:word" xmlns:w="http://schemas.openxmlformats.org/wordprocessingml/2006/main" xmlns:w14="http://schemas.microsoft.com/office/word/2010/wordml" xmlns:w15="http://schemas.microsoft.com/office/word/2012/wordml" xmlns:wpg="http://schemas.microsoft.com/office/word/2010/wordprocessingGroup" xmlns:wpi="http://schemas.microsoft.com/office/word/2010/wordprocessingInk" xmlns:wne="http://schemas.microsoft.com/office/word/2006/wordml" xmlns:wps="http://schemas.microsoft.com/office/word/2010/wordprocessingShape" mc:Ignorable="w14 w15 wp14">
   <w:footnote w:type="separator" w:id="-1">
     <w:p>
       <w:pPr>
@@ -3059,7 +3512,7 @@
 </file>
 
 <file path=word/numbering.xml><?xml version="1.0" encoding="utf-8"?>
-<w:numbering xmlns:wpc="http://schemas.microsoft.com/office/word/2010/wordprocessingCanvas" xmlns:cx="http://schemas.microsoft.com/office/drawing/2014/chartex" xmlns:cx1="http://schemas.microsoft.com/office/drawing/2015/9/8/chartex" xmlns:cx2="http://schemas.microsoft.com/office/drawing/2015/10/21/chartex" xmlns:cx3="http://schemas.microsoft.com/office/drawing/2016/5/9/chartex" xmlns:cx4="http://schemas.microsoft.com/office/drawing/2016/5/10/chartex" xmlns:cx5="http://schemas.microsoft.com/office/drawing/2016/5/11/chartex" xmlns:mc="http://schemas.openxmlformats.org/markup-compatibility/2006" xmlns:o="urn:schemas-microsoft-com:office:office" xmlns:r="http://schemas.openxmlformats.org/officeDocument/2006/relationships" xmlns:m="http://schemas.openxmlformats.org/officeDocument/2006/math" xmlns:v="urn:schemas-microsoft-com:vml" xmlns:wp14="http://schemas.microsoft.com/office/word/2010/wordprocessingDrawing" xmlns:wp="http://schemas.openxmlformats.org/drawingml/2006/wordprocessingDrawing" xmlns:w10="urn:schemas-microsoft-com:office:word" xmlns:w="http://schemas.openxmlformats.org/wordprocessingml/2006/main" xmlns:w14="http://schemas.microsoft.com/office/word/2010/wordml" xmlns:w15="http://schemas.microsoft.com/office/word/2012/wordml" xmlns:w16se="http://schemas.microsoft.com/office/word/2015/wordml/symex" xmlns:wpg="http://schemas.microsoft.com/office/word/2010/wordprocessingGroup" xmlns:wpi="http://schemas.microsoft.com/office/word/2010/wordprocessingInk" xmlns:wne="http://schemas.microsoft.com/office/word/2006/wordml" xmlns:wps="http://schemas.microsoft.com/office/word/2010/wordprocessingShape" mc:Ignorable="w14 w15 w16se wp14">
+<w:numbering xmlns:wpc="http://schemas.microsoft.com/office/word/2010/wordprocessingCanvas" xmlns:mc="http://schemas.openxmlformats.org/markup-compatibility/2006" xmlns:o="urn:schemas-microsoft-com:office:office" xmlns:r="http://schemas.openxmlformats.org/officeDocument/2006/relationships" xmlns:m="http://schemas.openxmlformats.org/officeDocument/2006/math" xmlns:v="urn:schemas-microsoft-com:vml" xmlns:wp14="http://schemas.microsoft.com/office/word/2010/wordprocessingDrawing" xmlns:wp="http://schemas.openxmlformats.org/drawingml/2006/wordprocessingDrawing" xmlns:w10="urn:schemas-microsoft-com:office:word" xmlns:w="http://schemas.openxmlformats.org/wordprocessingml/2006/main" xmlns:w14="http://schemas.microsoft.com/office/word/2010/wordml" xmlns:w15="http://schemas.microsoft.com/office/word/2012/wordml" xmlns:wpg="http://schemas.microsoft.com/office/word/2010/wordprocessingGroup" xmlns:wpi="http://schemas.microsoft.com/office/word/2010/wordprocessingInk" xmlns:wne="http://schemas.microsoft.com/office/word/2006/wordml" xmlns:wps="http://schemas.microsoft.com/office/word/2010/wordprocessingShape" mc:Ignorable="w14 w15 wp14">
   <w:abstractNum w:abstractNumId="0" w15:restartNumberingAfterBreak="0">
     <w:nsid w:val="08DC141B"/>
     <w:multiLevelType w:val="multilevel"/>
@@ -3716,7 +4169,7 @@
 </file>
 
 <file path=word/styles.xml><?xml version="1.0" encoding="utf-8"?>
-<w:styles xmlns:mc="http://schemas.openxmlformats.org/markup-compatibility/2006" xmlns:r="http://schemas.openxmlformats.org/officeDocument/2006/relationships" xmlns:w="http://schemas.openxmlformats.org/wordprocessingml/2006/main" xmlns:w14="http://schemas.microsoft.com/office/word/2010/wordml" xmlns:w15="http://schemas.microsoft.com/office/word/2012/wordml" xmlns:w16se="http://schemas.microsoft.com/office/word/2015/wordml/symex" mc:Ignorable="w14 w15 w16se">
+<w:styles xmlns:mc="http://schemas.openxmlformats.org/markup-compatibility/2006" xmlns:r="http://schemas.openxmlformats.org/officeDocument/2006/relationships" xmlns:w="http://schemas.openxmlformats.org/wordprocessingml/2006/main" xmlns:w14="http://schemas.microsoft.com/office/word/2010/wordml" xmlns:w15="http://schemas.microsoft.com/office/word/2012/wordml" mc:Ignorable="w14 w15">
   <w:docDefaults>
     <w:rPrDefault>
       <w:rPr>
@@ -3731,7 +4184,7 @@
       </w:pPr>
     </w:pPrDefault>
   </w:docDefaults>
-  <w:latentStyles w:defLockedState="0" w:defUIPriority="99" w:defSemiHidden="0" w:defUnhideWhenUsed="0" w:defQFormat="0" w:count="374">
+  <w:latentStyles w:defLockedState="0" w:defUIPriority="99" w:defSemiHidden="0" w:defUnhideWhenUsed="0" w:defQFormat="0" w:count="371">
     <w:lsdException w:name="Normal" w:uiPriority="0" w:qFormat="1"/>
     <w:lsdException w:name="heading 1" w:uiPriority="9" w:qFormat="1"/>
     <w:lsdException w:name="heading 2" w:semiHidden="1" w:uiPriority="9" w:unhideWhenUsed="1" w:qFormat="1"/>
@@ -3837,6 +4290,7 @@
     <w:lsdException w:name="HTML Sample" w:semiHidden="1" w:unhideWhenUsed="1"/>
     <w:lsdException w:name="HTML Typewriter" w:semiHidden="1" w:unhideWhenUsed="1"/>
     <w:lsdException w:name="HTML Variable" w:semiHidden="1" w:unhideWhenUsed="1"/>
+    <w:lsdException w:name="Normal Table" w:semiHidden="1" w:unhideWhenUsed="1"/>
     <w:lsdException w:name="annotation subject" w:semiHidden="1" w:unhideWhenUsed="1"/>
     <w:lsdException w:name="No List" w:semiHidden="1" w:unhideWhenUsed="1"/>
     <w:lsdException w:name="Outline List 1" w:semiHidden="1" w:unhideWhenUsed="1"/>
@@ -3881,6 +4335,7 @@
     <w:lsdException w:name="Table Professional" w:semiHidden="1" w:unhideWhenUsed="1"/>
     <w:lsdException w:name="Table Subtle 1" w:semiHidden="1" w:unhideWhenUsed="1"/>
     <w:lsdException w:name="Table Subtle 2" w:semiHidden="1" w:unhideWhenUsed="1"/>
+    <w:lsdException w:name="Table Web 1" w:semiHidden="1" w:unhideWhenUsed="1"/>
     <w:lsdException w:name="Table Web 2" w:semiHidden="1" w:unhideWhenUsed="1"/>
     <w:lsdException w:name="Table Web 3" w:semiHidden="1" w:unhideWhenUsed="1"/>
     <w:lsdException w:name="Balloon Text" w:semiHidden="1" w:unhideWhenUsed="1"/>
@@ -4101,9 +4556,6 @@
     <w:lsdException w:name="List Table 5 Dark Accent 6" w:uiPriority="50"/>
     <w:lsdException w:name="List Table 6 Colorful Accent 6" w:uiPriority="51"/>
     <w:lsdException w:name="List Table 7 Colorful Accent 6" w:uiPriority="52"/>
-    <w:lsdException w:name="Mention" w:semiHidden="1" w:unhideWhenUsed="1"/>
-    <w:lsdException w:name="Smart Hyperlink" w:semiHidden="1" w:unhideWhenUsed="1"/>
-    <w:lsdException w:name="Hashtag" w:semiHidden="1" w:unhideWhenUsed="1"/>
   </w:latentStyles>
   <w:style w:type="paragraph" w:default="1" w:styleId="Normal">
     <w:name w:val="Normal"/>
@@ -4961,7 +5413,7 @@
 </file>
 
 <file path=customXml/itemProps1.xml><?xml version="1.0" encoding="utf-8"?>
-<ds:datastoreItem xmlns:ds="http://schemas.openxmlformats.org/officeDocument/2006/customXml" ds:itemID="{1F2B4DC9-B0DE-4E4E-A912-3468C602BE17}">
+<ds:datastoreItem xmlns:ds="http://schemas.openxmlformats.org/officeDocument/2006/customXml" ds:itemID="{2BDAB009-A2C1-4A66-9740-2F8487CA87F4}">
   <ds:schemaRefs>
     <ds:schemaRef ds:uri="http://schemas.openxmlformats.org/officeDocument/2006/bibliography"/>
   </ds:schemaRefs>

</xml_diff>